<commit_message>
Fix bug Saved Position
</commit_message>
<xml_diff>
--- a/Plan.docx
+++ b/Plan.docx
@@ -2184,8 +2184,14 @@
           <w:ilvl w:val="1"/>
           <w:numId w:val="1"/>
         </w:numPr>
-      </w:pPr>
-      <w:r>
+        <w:rPr>
+          <w:color w:val="A6A6A6" w:themeColor="background1" w:themeShade="A6"/>
+        </w:rPr>
+      </w:pPr>
+      <w:r>
+        <w:rPr>
+          <w:color w:val="A6A6A6" w:themeColor="background1" w:themeShade="A6"/>
+        </w:rPr>
         <w:t>Code chuyển Scene từ Level 1 sang Level 2:</w:t>
       </w:r>
     </w:p>
@@ -2196,9 +2202,140 @@
           <w:ilvl w:val="2"/>
           <w:numId w:val="1"/>
         </w:numPr>
-      </w:pPr>
-      <w:r>
-        <w:t>Khi đi đến cuối Map: có biển chỉ dẫn: “nhảy xuống để sang Level 2”</w:t>
+        <w:rPr>
+          <w:color w:val="A6A6A6" w:themeColor="background1" w:themeShade="A6"/>
+        </w:rPr>
+      </w:pPr>
+      <w:r>
+        <w:rPr>
+          <w:color w:val="A6A6A6" w:themeColor="background1" w:themeShade="A6"/>
+        </w:rPr>
+        <w:t xml:space="preserve">khi nhảy xuống sẽ có 1 gameobject ẩn detect collision </w:t>
+      </w:r>
+      <w:r>
+        <w:rPr>
+          <w:rFonts w:hint="eastAsia"/>
+          <w:color w:val="A6A6A6" w:themeColor="background1" w:themeShade="A6"/>
+        </w:rPr>
+        <w:t>→</w:t>
+      </w:r>
+      <w:r>
+        <w:rPr>
+          <w:rFonts w:hint="eastAsia"/>
+          <w:color w:val="A6A6A6" w:themeColor="background1" w:themeShade="A6"/>
+        </w:rPr>
+        <w:t xml:space="preserve"> </w:t>
+      </w:r>
+      <w:r>
+        <w:rPr>
+          <w:color w:val="A6A6A6" w:themeColor="background1" w:themeShade="A6"/>
+        </w:rPr>
+        <w:t>trong đó thì code chuyển sang Scene 2</w:t>
+      </w:r>
+    </w:p>
+    <w:p/>
+    <w:p/>
+    <w:p/>
+    <w:p/>
+    <w:p/>
+    <w:p/>
+    <w:p/>
+    <w:p/>
+    <w:p/>
+    <w:p/>
+    <w:p/>
+    <w:p/>
+    <w:p/>
+    <w:p>
+      <w:pPr>
+        <w:pStyle w:val="Heading1"/>
+      </w:pPr>
+      <w:r>
+        <w:t>Later</w:t>
+      </w:r>
+    </w:p>
+    <w:p>
+      <w:pPr>
+        <w:pStyle w:val="ListParagraph"/>
+        <w:numPr>
+          <w:ilvl w:val="0"/>
+          <w:numId w:val="1"/>
+        </w:numPr>
+      </w:pPr>
+      <w:r>
+        <w:t>Thêm nhạc nền cho game</w:t>
+      </w:r>
+    </w:p>
+    <w:p>
+      <w:pPr>
+        <w:pStyle w:val="ListParagraph"/>
+        <w:numPr>
+          <w:ilvl w:val="1"/>
+          <w:numId w:val="1"/>
+        </w:numPr>
+      </w:pPr>
+      <w:r>
+        <w:t>nhạc chơi</w:t>
+      </w:r>
+    </w:p>
+    <w:p>
+      <w:pPr>
+        <w:pStyle w:val="ListParagraph"/>
+        <w:numPr>
+          <w:ilvl w:val="1"/>
+          <w:numId w:val="1"/>
+        </w:numPr>
+      </w:pPr>
+      <w:r>
+        <w:t>nhạc game menu</w:t>
+      </w:r>
+    </w:p>
+    <w:p>
+      <w:pPr>
+        <w:pStyle w:val="ListParagraph"/>
+        <w:numPr>
+          <w:ilvl w:val="1"/>
+          <w:numId w:val="1"/>
+        </w:numPr>
+      </w:pPr>
+      <w:r>
+        <w:t>nhạc game over</w:t>
+      </w:r>
+    </w:p>
+    <w:p>
+      <w:pPr>
+        <w:pStyle w:val="ListParagraph"/>
+        <w:numPr>
+          <w:ilvl w:val="0"/>
+          <w:numId w:val="1"/>
+        </w:numPr>
+      </w:pPr>
+      <w:r>
+        <w:t xml:space="preserve">Code Level </w:t>
+      </w:r>
+    </w:p>
+    <w:p>
+      <w:pPr>
+        <w:pStyle w:val="ListParagraph"/>
+        <w:numPr>
+          <w:ilvl w:val="1"/>
+          <w:numId w:val="1"/>
+        </w:numPr>
+      </w:pPr>
+      <w:r>
+        <w:t>Level 2</w:t>
+      </w:r>
+    </w:p>
+    <w:p>
+      <w:pPr>
+        <w:pStyle w:val="ListParagraph"/>
+        <w:numPr>
+          <w:ilvl w:val="1"/>
+          <w:numId w:val="1"/>
+        </w:numPr>
+      </w:pPr>
+      <w:r>
+        <w:t>Level 3: Water</w:t>
       </w:r>
     </w:p>
     <w:p>
@@ -2210,43 +2347,31 @@
         </w:numPr>
       </w:pPr>
       <w:r>
-        <w:t xml:space="preserve">khi nhảy xuống sẽ có 1 gameobject ẩn detect collision </w:t>
-      </w:r>
-      <w:r>
-        <w:rPr>
-          <w:rFonts w:hint="eastAsia"/>
-        </w:rPr>
-        <w:t>→</w:t>
-      </w:r>
-      <w:r>
-        <w:rPr>
-          <w:rFonts w:hint="eastAsia"/>
-        </w:rPr>
-        <w:t xml:space="preserve"> </w:t>
-      </w:r>
-      <w:r>
-        <w:t>trong đó thì code chuyển sang Scene 2</w:t>
-      </w:r>
-    </w:p>
-    <w:p/>
-    <w:p/>
-    <w:p/>
-    <w:p/>
-    <w:p/>
-    <w:p/>
-    <w:p/>
-    <w:p/>
-    <w:p/>
-    <w:p/>
-    <w:p/>
-    <w:p/>
-    <w:p/>
-    <w:p>
-      <w:pPr>
-        <w:pStyle w:val="Heading1"/>
-      </w:pPr>
-      <w:r>
-        <w:t>Later</w:t>
+        <w:t>optional:</w:t>
+      </w:r>
+    </w:p>
+    <w:p>
+      <w:pPr>
+        <w:pStyle w:val="ListParagraph"/>
+        <w:numPr>
+          <w:ilvl w:val="3"/>
+          <w:numId w:val="1"/>
+        </w:numPr>
+      </w:pPr>
+      <w:r>
+        <w:t>trong map sẽ có thêm vật phẩm làm Double Jump</w:t>
+      </w:r>
+    </w:p>
+    <w:p>
+      <w:pPr>
+        <w:pStyle w:val="ListParagraph"/>
+        <w:numPr>
+          <w:ilvl w:val="3"/>
+          <w:numId w:val="1"/>
+        </w:numPr>
+      </w:pPr>
+      <w:r>
+        <w:t>khó nhận vật phẩm, tác dụng ở phần sau</w:t>
       </w:r>
     </w:p>
     <w:p>
@@ -2258,138 +2383,6 @@
         </w:numPr>
       </w:pPr>
       <w:r>
-        <w:t>Thêm nhạc nền cho game</w:t>
-      </w:r>
-    </w:p>
-    <w:p>
-      <w:pPr>
-        <w:pStyle w:val="ListParagraph"/>
-        <w:numPr>
-          <w:ilvl w:val="1"/>
-          <w:numId w:val="1"/>
-        </w:numPr>
-      </w:pPr>
-      <w:r>
-        <w:t>nhạc chơi</w:t>
-      </w:r>
-    </w:p>
-    <w:p>
-      <w:pPr>
-        <w:pStyle w:val="ListParagraph"/>
-        <w:numPr>
-          <w:ilvl w:val="1"/>
-          <w:numId w:val="1"/>
-        </w:numPr>
-      </w:pPr>
-      <w:r>
-        <w:t>nhạc game menu</w:t>
-      </w:r>
-    </w:p>
-    <w:p>
-      <w:pPr>
-        <w:pStyle w:val="ListParagraph"/>
-        <w:numPr>
-          <w:ilvl w:val="1"/>
-          <w:numId w:val="1"/>
-        </w:numPr>
-      </w:pPr>
-      <w:r>
-        <w:t>nhạc game over</w:t>
-      </w:r>
-    </w:p>
-    <w:p>
-      <w:pPr>
-        <w:pStyle w:val="ListParagraph"/>
-        <w:numPr>
-          <w:ilvl w:val="0"/>
-          <w:numId w:val="1"/>
-        </w:numPr>
-      </w:pPr>
-      <w:r>
-        <w:t>Code chuyển Level (sau khi đã có nhiều Level)</w:t>
-      </w:r>
-    </w:p>
-    <w:p>
-      <w:pPr>
-        <w:pStyle w:val="ListParagraph"/>
-        <w:numPr>
-          <w:ilvl w:val="0"/>
-          <w:numId w:val="1"/>
-        </w:numPr>
-      </w:pPr>
-      <w:r>
-        <w:t xml:space="preserve">Code Level </w:t>
-      </w:r>
-    </w:p>
-    <w:p>
-      <w:pPr>
-        <w:pStyle w:val="ListParagraph"/>
-        <w:numPr>
-          <w:ilvl w:val="1"/>
-          <w:numId w:val="1"/>
-        </w:numPr>
-      </w:pPr>
-      <w:r>
-        <w:t>Level 2</w:t>
-      </w:r>
-    </w:p>
-    <w:p>
-      <w:pPr>
-        <w:pStyle w:val="ListParagraph"/>
-        <w:numPr>
-          <w:ilvl w:val="1"/>
-          <w:numId w:val="1"/>
-        </w:numPr>
-      </w:pPr>
-      <w:r>
-        <w:t>Level 3: Water</w:t>
-      </w:r>
-    </w:p>
-    <w:p>
-      <w:pPr>
-        <w:pStyle w:val="ListParagraph"/>
-        <w:numPr>
-          <w:ilvl w:val="2"/>
-          <w:numId w:val="1"/>
-        </w:numPr>
-      </w:pPr>
-      <w:r>
-        <w:t>optional:</w:t>
-      </w:r>
-    </w:p>
-    <w:p>
-      <w:pPr>
-        <w:pStyle w:val="ListParagraph"/>
-        <w:numPr>
-          <w:ilvl w:val="3"/>
-          <w:numId w:val="1"/>
-        </w:numPr>
-      </w:pPr>
-      <w:r>
-        <w:t>trong map sẽ có thêm vật phẩm làm Double Jump</w:t>
-      </w:r>
-    </w:p>
-    <w:p>
-      <w:pPr>
-        <w:pStyle w:val="ListParagraph"/>
-        <w:numPr>
-          <w:ilvl w:val="3"/>
-          <w:numId w:val="1"/>
-        </w:numPr>
-      </w:pPr>
-      <w:r>
-        <w:t>khó nhận vật phẩm, tác dụng ở phần sau</w:t>
-      </w:r>
-    </w:p>
-    <w:p>
-      <w:pPr>
-        <w:pStyle w:val="ListParagraph"/>
-        <w:numPr>
-          <w:ilvl w:val="0"/>
-          <w:numId w:val="1"/>
-        </w:numPr>
-      </w:pPr>
-      <w:r>
         <w:t xml:space="preserve">From Teacher: </w:t>
       </w:r>
     </w:p>
@@ -2402,7 +2395,6 @@
         </w:numPr>
       </w:pPr>
       <w:r>
-        <w:lastRenderedPageBreak/>
         <w:t xml:space="preserve">Code trong Script thay vì để ở Start() thì nên để ở </w:t>
       </w:r>
       <w:r>
@@ -2432,6 +2424,7 @@
         </w:numPr>
       </w:pPr>
       <w:r>
+        <w:lastRenderedPageBreak/>
         <w:t>Thêm Sound cho Game:</w:t>
       </w:r>
     </w:p>
@@ -2692,49 +2685,49 @@
         </w:numPr>
       </w:pPr>
       <w:r>
+        <w:t>InputManager android</w:t>
+      </w:r>
+    </w:p>
+    <w:p>
+      <w:pPr>
+        <w:pStyle w:val="ListParagraph"/>
+        <w:numPr>
+          <w:ilvl w:val="3"/>
+          <w:numId w:val="1"/>
+        </w:numPr>
+      </w:pPr>
+      <w:r>
+        <w:t>Thêm nút di chuyển trên màn hình</w:t>
+      </w:r>
+    </w:p>
+    <w:p>
+      <w:pPr>
+        <w:pStyle w:val="ListParagraph"/>
+        <w:numPr>
+          <w:ilvl w:val="3"/>
+          <w:numId w:val="1"/>
+        </w:numPr>
+      </w:pPr>
+      <w:r>
+        <w:t>Tham khảo:</w:t>
+      </w:r>
+    </w:p>
+    <w:p>
+      <w:pPr>
+        <w:pStyle w:val="ListParagraph"/>
+        <w:numPr>
+          <w:ilvl w:val="4"/>
+          <w:numId w:val="1"/>
+        </w:numPr>
+        <w:rPr>
+          <w:color w:val="FF0000"/>
+        </w:rPr>
+      </w:pPr>
+      <w:r>
+        <w:rPr>
+          <w:color w:val="FF0000"/>
+        </w:rPr>
         <w:lastRenderedPageBreak/>
-        <w:t>InputManager android</w:t>
-      </w:r>
-    </w:p>
-    <w:p>
-      <w:pPr>
-        <w:pStyle w:val="ListParagraph"/>
-        <w:numPr>
-          <w:ilvl w:val="3"/>
-          <w:numId w:val="1"/>
-        </w:numPr>
-      </w:pPr>
-      <w:r>
-        <w:t>Thêm nút di chuyển trên màn hình</w:t>
-      </w:r>
-    </w:p>
-    <w:p>
-      <w:pPr>
-        <w:pStyle w:val="ListParagraph"/>
-        <w:numPr>
-          <w:ilvl w:val="3"/>
-          <w:numId w:val="1"/>
-        </w:numPr>
-      </w:pPr>
-      <w:r>
-        <w:t>Tham khảo:</w:t>
-      </w:r>
-    </w:p>
-    <w:p>
-      <w:pPr>
-        <w:pStyle w:val="ListParagraph"/>
-        <w:numPr>
-          <w:ilvl w:val="4"/>
-          <w:numId w:val="1"/>
-        </w:numPr>
-        <w:rPr>
-          <w:color w:val="FF0000"/>
-        </w:rPr>
-      </w:pPr>
-      <w:r>
-        <w:rPr>
-          <w:color w:val="FF0000"/>
-        </w:rPr>
         <w:t xml:space="preserve">Code InputManager: </w:t>
       </w:r>
       <w:hyperlink r:id="rId7" w:history="1">

</xml_diff>

<commit_message>
Scene 2: Add RockRunning Trap
</commit_message>
<xml_diff>
--- a/Plan.docx
+++ b/Plan.docx
@@ -2103,6 +2103,24 @@
       </w:pPr>
       <w:r>
         <w:t>Code Level 2</w:t>
+      </w:r>
+    </w:p>
+    <w:p>
+      <w:pPr>
+        <w:pStyle w:val="ListParagraph"/>
+        <w:numPr>
+          <w:ilvl w:val="2"/>
+          <w:numId w:val="1"/>
+        </w:numPr>
+      </w:pPr>
+      <w:r>
+        <w:t>Fix bug Moving</w:t>
+      </w:r>
+      <w:r>
+        <w:t xml:space="preserve">Block </w:t>
+      </w:r>
+      <w:r>
+        <w:t>Trap</w:t>
       </w:r>
     </w:p>
     <w:p>

</xml_diff>

<commit_message>
Adjust RunningRock (Level2): Recreatable
</commit_message>
<xml_diff>
--- a/Plan.docx
+++ b/Plan.docx
@@ -2130,6 +2130,7 @@
           <w:ilvl w:val="2"/>
           <w:numId w:val="1"/>
         </w:numPr>
+        <w:ind w:left="2880" w:hanging="1080"/>
       </w:pPr>
       <w:r>
         <w:t>RockRunning Trap</w:t>
@@ -2142,11 +2143,20 @@
           <w:ilvl w:val="3"/>
           <w:numId w:val="1"/>
         </w:numPr>
-      </w:pPr>
-      <w:r>
+        <w:rPr>
+          <w:color w:val="A6A6A6" w:themeColor="background1" w:themeShade="A6"/>
+        </w:rPr>
+      </w:pPr>
+      <w:r>
+        <w:rPr>
+          <w:color w:val="A6A6A6" w:themeColor="background1" w:themeShade="A6"/>
+        </w:rPr>
         <w:t>Finish</w:t>
       </w:r>
       <w:r>
+        <w:rPr>
+          <w:color w:val="A6A6A6" w:themeColor="background1" w:themeShade="A6"/>
+        </w:rPr>
         <w:t>: Nảy</w:t>
       </w:r>
     </w:p>
@@ -2154,18 +2164,6 @@
       <w:pPr>
         <w:pStyle w:val="ListParagraph"/>
         <w:numPr>
-          <w:ilvl w:val="4"/>
-          <w:numId w:val="1"/>
-        </w:numPr>
-      </w:pPr>
-      <w:r>
-        <w:t>Cho gameObject đi theo 1 Path?</w:t>
-      </w:r>
-    </w:p>
-    <w:p>
-      <w:pPr>
-        <w:pStyle w:val="ListParagraph"/>
-        <w:numPr>
           <w:ilvl w:val="3"/>
           <w:numId w:val="1"/>
         </w:numPr>
@@ -2220,6 +2218,33 @@
       <w:pPr>
         <w:pStyle w:val="ListParagraph"/>
         <w:numPr>
+          <w:ilvl w:val="2"/>
+          <w:numId w:val="1"/>
+        </w:numPr>
+      </w:pPr>
+      <w:r>
+        <w:t>Hoàn thiện</w:t>
+      </w:r>
+      <w:r>
+        <w:t xml:space="preserve"> Level</w:t>
+      </w:r>
+    </w:p>
+    <w:p>
+      <w:pPr>
+        <w:pStyle w:val="ListParagraph"/>
+        <w:numPr>
+          <w:ilvl w:val="3"/>
+          <w:numId w:val="1"/>
+        </w:numPr>
+      </w:pPr>
+      <w:r>
+        <w:t>thêm 1 trap cuối cùng?</w:t>
+      </w:r>
+    </w:p>
+    <w:p>
+      <w:pPr>
+        <w:pStyle w:val="ListParagraph"/>
+        <w:numPr>
           <w:ilvl w:val="0"/>
           <w:numId w:val="1"/>
         </w:numPr>
@@ -2285,6 +2310,7 @@
         <w:rPr>
           <w:color w:val="A6A6A6" w:themeColor="background1" w:themeShade="A6"/>
         </w:rPr>
+        <w:lastRenderedPageBreak/>
         <w:t xml:space="preserve">Movement bơi </w:t>
       </w:r>
     </w:p>
@@ -2297,7 +2323,6 @@
         </w:numPr>
       </w:pPr>
       <w:r>
-        <w:lastRenderedPageBreak/>
         <w:t>Kiên:</w:t>
       </w:r>
     </w:p>
@@ -2424,8 +2449,14 @@
           <w:ilvl w:val="1"/>
           <w:numId w:val="1"/>
         </w:numPr>
-      </w:pPr>
-      <w:r>
+        <w:rPr>
+          <w:color w:val="A6A6A6" w:themeColor="background1" w:themeShade="A6"/>
+        </w:rPr>
+      </w:pPr>
+      <w:r>
+        <w:rPr>
+          <w:color w:val="A6A6A6" w:themeColor="background1" w:themeShade="A6"/>
+        </w:rPr>
         <w:t>Thêm chỉ dẫn sang Level</w:t>
       </w:r>
     </w:p>
@@ -2454,8 +2485,14 @@
           <w:ilvl w:val="2"/>
           <w:numId w:val="1"/>
         </w:numPr>
-      </w:pPr>
-      <w:r>
+        <w:rPr>
+          <w:color w:val="A6A6A6" w:themeColor="background1" w:themeShade="A6"/>
+        </w:rPr>
+      </w:pPr>
+      <w:r>
+        <w:rPr>
+          <w:color w:val="A6A6A6" w:themeColor="background1" w:themeShade="A6"/>
+        </w:rPr>
         <w:t>level 2</w:t>
       </w:r>
     </w:p>

</xml_diff>

<commit_message>
Fix bug MovingBlock Trap (level2)
</commit_message>
<xml_diff>
--- a/Plan.docx
+++ b/Plan.docx
@@ -2178,67 +2178,347 @@
           <w:ilvl w:val="3"/>
           <w:numId w:val="1"/>
         </w:numPr>
-      </w:pPr>
-      <w:r>
-        <w:t xml:space="preserve">Hỏi Hà xem làm tn để code cái wait </w:t>
+        <w:rPr>
+          <w:color w:val="A6A6A6" w:themeColor="background1" w:themeShade="A6"/>
+        </w:rPr>
+      </w:pPr>
+      <w:r>
+        <w:rPr>
+          <w:color w:val="A6A6A6" w:themeColor="background1" w:themeShade="A6"/>
+        </w:rPr>
+        <w:t>Và đợi 1 lúc mới bắt đầu lăn nữa</w:t>
+      </w:r>
+      <w:r>
+        <w:rPr>
+          <w:color w:val="A6A6A6" w:themeColor="background1" w:themeShade="A6"/>
+        </w:rPr>
+        <w:t xml:space="preserve"> (hoặc có thêm 1 gameObject ẩn để kích hoạt lăn)</w:t>
+      </w:r>
+    </w:p>
+    <w:p>
+      <w:pPr>
+        <w:pStyle w:val="ListParagraph"/>
+        <w:numPr>
+          <w:ilvl w:val="2"/>
+          <w:numId w:val="1"/>
+        </w:numPr>
+      </w:pPr>
+      <w:r>
+        <w:t>Hoàn thiện</w:t>
+      </w:r>
+      <w:r>
+        <w:t xml:space="preserve"> Level</w:t>
+      </w:r>
+    </w:p>
+    <w:p>
+      <w:pPr>
+        <w:pStyle w:val="ListParagraph"/>
+        <w:numPr>
+          <w:ilvl w:val="3"/>
+          <w:numId w:val="1"/>
+        </w:numPr>
+      </w:pPr>
+      <w:r>
+        <w:t>thêm 1 trap cuối cùng?</w:t>
+      </w:r>
+    </w:p>
+    <w:p>
+      <w:pPr>
+        <w:pStyle w:val="ListParagraph"/>
+        <w:numPr>
+          <w:ilvl w:val="0"/>
+          <w:numId w:val="1"/>
+        </w:numPr>
+        <w:rPr>
+          <w:color w:val="A6A6A6" w:themeColor="background1" w:themeShade="A6"/>
+        </w:rPr>
+      </w:pPr>
+      <w:r>
+        <w:rPr>
+          <w:color w:val="A6A6A6" w:themeColor="background1" w:themeShade="A6"/>
+        </w:rPr>
+        <w:t>Hà:</w:t>
+      </w:r>
+    </w:p>
+    <w:p>
+      <w:pPr>
+        <w:pStyle w:val="ListParagraph"/>
+        <w:numPr>
+          <w:ilvl w:val="1"/>
+          <w:numId w:val="1"/>
+        </w:numPr>
+        <w:rPr>
+          <w:color w:val="A6A6A6" w:themeColor="background1" w:themeShade="A6"/>
+        </w:rPr>
+      </w:pPr>
+      <w:r>
+        <w:rPr>
+          <w:color w:val="A6A6A6" w:themeColor="background1" w:themeShade="A6"/>
+        </w:rPr>
+        <w:t>Level 3:</w:t>
+      </w:r>
+    </w:p>
+    <w:p>
+      <w:pPr>
+        <w:pStyle w:val="ListParagraph"/>
+        <w:numPr>
+          <w:ilvl w:val="2"/>
+          <w:numId w:val="1"/>
+        </w:numPr>
+        <w:rPr>
+          <w:color w:val="A6A6A6" w:themeColor="background1" w:themeShade="A6"/>
+        </w:rPr>
+      </w:pPr>
+      <w:r>
+        <w:rPr>
+          <w:color w:val="A6A6A6" w:themeColor="background1" w:themeShade="A6"/>
+        </w:rPr>
+        <w:t>Code</w:t>
+      </w:r>
+    </w:p>
+    <w:p>
+      <w:pPr>
+        <w:pStyle w:val="ListParagraph"/>
+        <w:numPr>
+          <w:ilvl w:val="2"/>
+          <w:numId w:val="1"/>
+        </w:numPr>
+        <w:rPr>
+          <w:color w:val="A6A6A6" w:themeColor="background1" w:themeShade="A6"/>
+        </w:rPr>
+      </w:pPr>
+      <w:r>
+        <w:rPr>
+          <w:color w:val="A6A6A6" w:themeColor="background1" w:themeShade="A6"/>
+        </w:rPr>
+        <w:t xml:space="preserve">Movement bơi </w:t>
+      </w:r>
+    </w:p>
+    <w:p>
+      <w:pPr>
+        <w:pStyle w:val="ListParagraph"/>
+        <w:numPr>
+          <w:ilvl w:val="0"/>
+          <w:numId w:val="1"/>
+        </w:numPr>
+      </w:pPr>
+      <w:r>
+        <w:t>Kiên:</w:t>
+      </w:r>
+    </w:p>
+    <w:p>
+      <w:pPr>
+        <w:pStyle w:val="ListParagraph"/>
+        <w:numPr>
+          <w:ilvl w:val="1"/>
+          <w:numId w:val="1"/>
+        </w:numPr>
+      </w:pPr>
+      <w:r>
+        <w:lastRenderedPageBreak/>
+        <w:t>Design nút cho Android</w:t>
+      </w:r>
+    </w:p>
+    <w:p>
+      <w:pPr>
+        <w:pStyle w:val="ListParagraph"/>
+        <w:numPr>
+          <w:ilvl w:val="1"/>
+          <w:numId w:val="1"/>
+        </w:numPr>
+        <w:rPr>
+          <w:color w:val="A6A6A6" w:themeColor="background1" w:themeShade="A6"/>
+        </w:rPr>
+      </w:pPr>
+      <w:r>
+        <w:rPr>
+          <w:color w:val="A6A6A6" w:themeColor="background1" w:themeShade="A6"/>
+        </w:rPr>
+        <w:t>Code chuyển Scene từ Level 1 sang Level 2:</w:t>
+      </w:r>
+    </w:p>
+    <w:p>
+      <w:pPr>
+        <w:pStyle w:val="ListParagraph"/>
+        <w:numPr>
+          <w:ilvl w:val="2"/>
+          <w:numId w:val="1"/>
+        </w:numPr>
+        <w:rPr>
+          <w:color w:val="A6A6A6" w:themeColor="background1" w:themeShade="A6"/>
+        </w:rPr>
+      </w:pPr>
+      <w:r>
+        <w:rPr>
+          <w:color w:val="A6A6A6" w:themeColor="background1" w:themeShade="A6"/>
+        </w:rPr>
+        <w:t xml:space="preserve">khi nhảy xuống sẽ có 1 gameobject ẩn detect collision </w:t>
       </w:r>
       <w:r>
         <w:rPr>
           <w:rFonts w:hint="eastAsia"/>
+          <w:color w:val="A6A6A6" w:themeColor="background1" w:themeShade="A6"/>
         </w:rPr>
         <w:t>→</w:t>
       </w:r>
       <w:r>
         <w:rPr>
           <w:rFonts w:hint="eastAsia"/>
+          <w:color w:val="A6A6A6" w:themeColor="background1" w:themeShade="A6"/>
         </w:rPr>
         <w:t xml:space="preserve"> </w:t>
       </w:r>
       <w:r>
-        <w:t>đá khi chạm ng xong đợi 1 lúc r quay trở về vị trí cũ</w:t>
-      </w:r>
-    </w:p>
-    <w:p>
-      <w:pPr>
-        <w:pStyle w:val="ListParagraph"/>
-        <w:numPr>
-          <w:ilvl w:val="3"/>
-          <w:numId w:val="1"/>
-        </w:numPr>
-      </w:pPr>
-      <w:r>
-        <w:t>Và đợi 1 lúc mới bắt đầu lăn nữa</w:t>
-      </w:r>
-      <w:r>
-        <w:t xml:space="preserve"> (hoặc có thêm 1 gameObject ẩn để kích hoạt lăn)</w:t>
-      </w:r>
-    </w:p>
-    <w:p>
-      <w:pPr>
-        <w:pStyle w:val="ListParagraph"/>
-        <w:numPr>
-          <w:ilvl w:val="2"/>
-          <w:numId w:val="1"/>
-        </w:numPr>
-      </w:pPr>
-      <w:r>
-        <w:t>Hoàn thiện</w:t>
-      </w:r>
-      <w:r>
-        <w:t xml:space="preserve"> Level</w:t>
-      </w:r>
-    </w:p>
-    <w:p>
-      <w:pPr>
-        <w:pStyle w:val="ListParagraph"/>
-        <w:numPr>
-          <w:ilvl w:val="3"/>
-          <w:numId w:val="1"/>
-        </w:numPr>
-      </w:pPr>
-      <w:r>
-        <w:t>thêm 1 trap cuối cùng?</w:t>
-      </w:r>
+        <w:rPr>
+          <w:color w:val="A6A6A6" w:themeColor="background1" w:themeShade="A6"/>
+        </w:rPr>
+        <w:t>trong đó thì code chuyển sang Scene 2</w:t>
+      </w:r>
+    </w:p>
+    <w:p>
+      <w:pPr>
+        <w:pStyle w:val="ListParagraph"/>
+        <w:numPr>
+          <w:ilvl w:val="1"/>
+          <w:numId w:val="1"/>
+        </w:numPr>
+      </w:pPr>
+      <w:r>
+        <w:t>Design Sceen EndGame</w:t>
+      </w:r>
+    </w:p>
+    <w:p>
+      <w:pPr>
+        <w:pStyle w:val="ListParagraph"/>
+        <w:numPr>
+          <w:ilvl w:val="2"/>
+          <w:numId w:val="1"/>
+        </w:numPr>
+      </w:pPr>
+      <w:r>
+        <w:t>Khi đến GoToNextLevel ở Scene3 thì chuyển sang Scene này</w:t>
+      </w:r>
+    </w:p>
+    <w:p>
+      <w:pPr>
+        <w:pStyle w:val="ListParagraph"/>
+        <w:numPr>
+          <w:ilvl w:val="2"/>
+          <w:numId w:val="1"/>
+        </w:numPr>
+      </w:pPr>
+      <w:r>
+        <w:t>hiển thị thông báo đã kết thúc trò chơi</w:t>
+      </w:r>
+    </w:p>
+    <w:p>
+      <w:pPr>
+        <w:pStyle w:val="ListParagraph"/>
+        <w:numPr>
+          <w:ilvl w:val="2"/>
+          <w:numId w:val="1"/>
+        </w:numPr>
+      </w:pPr>
+      <w:r>
+        <w:t>Có nút quay lại GameMenu</w:t>
+      </w:r>
+    </w:p>
+    <w:p>
+      <w:pPr>
+        <w:pStyle w:val="ListParagraph"/>
+        <w:numPr>
+          <w:ilvl w:val="1"/>
+          <w:numId w:val="1"/>
+        </w:numPr>
+        <w:rPr>
+          <w:color w:val="A6A6A6" w:themeColor="background1" w:themeShade="A6"/>
+        </w:rPr>
+      </w:pPr>
+      <w:r>
+        <w:rPr>
+          <w:color w:val="A6A6A6" w:themeColor="background1" w:themeShade="A6"/>
+        </w:rPr>
+        <w:t>Thêm chỉ dẫn sang Level</w:t>
+      </w:r>
+    </w:p>
+    <w:p>
+      <w:pPr>
+        <w:pStyle w:val="ListParagraph"/>
+        <w:numPr>
+          <w:ilvl w:val="2"/>
+          <w:numId w:val="1"/>
+        </w:numPr>
+        <w:rPr>
+          <w:color w:val="A6A6A6" w:themeColor="background1" w:themeShade="A6"/>
+        </w:rPr>
+      </w:pPr>
+      <w:r>
+        <w:rPr>
+          <w:color w:val="A6A6A6" w:themeColor="background1" w:themeShade="A6"/>
+        </w:rPr>
+        <w:t>level 1</w:t>
+      </w:r>
+    </w:p>
+    <w:p>
+      <w:pPr>
+        <w:pStyle w:val="ListParagraph"/>
+        <w:numPr>
+          <w:ilvl w:val="2"/>
+          <w:numId w:val="1"/>
+        </w:numPr>
+        <w:rPr>
+          <w:color w:val="A6A6A6" w:themeColor="background1" w:themeShade="A6"/>
+        </w:rPr>
+      </w:pPr>
+      <w:r>
+        <w:rPr>
+          <w:color w:val="A6A6A6" w:themeColor="background1" w:themeShade="A6"/>
+        </w:rPr>
+        <w:t>level 2</w:t>
+      </w:r>
+    </w:p>
+    <w:p>
+      <w:pPr>
+        <w:pStyle w:val="ListParagraph"/>
+        <w:numPr>
+          <w:ilvl w:val="1"/>
+          <w:numId w:val="1"/>
+        </w:numPr>
+        <w:rPr>
+          <w:color w:val="A6A6A6" w:themeColor="background1" w:themeShade="A6"/>
+        </w:rPr>
+      </w:pPr>
+      <w:r>
+        <w:rPr>
+          <w:color w:val="A6A6A6" w:themeColor="background1" w:themeShade="A6"/>
+        </w:rPr>
+        <w:t>Code Select Level:</w:t>
+      </w:r>
+    </w:p>
+    <w:p>
+      <w:pPr>
+        <w:pStyle w:val="ListParagraph"/>
+        <w:numPr>
+          <w:ilvl w:val="2"/>
+          <w:numId w:val="1"/>
+        </w:numPr>
+        <w:rPr>
+          <w:color w:val="A6A6A6" w:themeColor="background1" w:themeShade="A6"/>
+        </w:rPr>
+      </w:pPr>
+      <w:r>
+        <w:rPr>
+          <w:color w:val="A6A6A6" w:themeColor="background1" w:themeShade="A6"/>
+        </w:rPr>
+        <w:t>Tạo thêm 1 Level nữa</w:t>
+      </w:r>
+    </w:p>
+    <w:p>
+      <w:pPr>
+        <w:rPr>
+          <w:color w:val="A6A6A6" w:themeColor="background1" w:themeShade="A6"/>
+        </w:rPr>
+      </w:pPr>
     </w:p>
     <w:p>
       <w:pPr>
@@ -2255,357 +2535,78 @@
         <w:rPr>
           <w:color w:val="A6A6A6" w:themeColor="background1" w:themeShade="A6"/>
         </w:rPr>
-        <w:t>Hà:</w:t>
-      </w:r>
-    </w:p>
-    <w:p>
-      <w:pPr>
-        <w:pStyle w:val="ListParagraph"/>
-        <w:numPr>
-          <w:ilvl w:val="1"/>
-          <w:numId w:val="1"/>
-        </w:numPr>
-        <w:rPr>
-          <w:color w:val="A6A6A6" w:themeColor="background1" w:themeShade="A6"/>
-        </w:rPr>
-      </w:pPr>
-      <w:r>
-        <w:rPr>
-          <w:color w:val="A6A6A6" w:themeColor="background1" w:themeShade="A6"/>
-        </w:rPr>
-        <w:t>Level 3:</w:t>
-      </w:r>
-    </w:p>
-    <w:p>
-      <w:pPr>
-        <w:pStyle w:val="ListParagraph"/>
-        <w:numPr>
-          <w:ilvl w:val="2"/>
-          <w:numId w:val="1"/>
-        </w:numPr>
-        <w:rPr>
-          <w:color w:val="A6A6A6" w:themeColor="background1" w:themeShade="A6"/>
-        </w:rPr>
-      </w:pPr>
-      <w:r>
-        <w:rPr>
-          <w:color w:val="A6A6A6" w:themeColor="background1" w:themeShade="A6"/>
-        </w:rPr>
-        <w:t>Code</w:t>
-      </w:r>
-    </w:p>
-    <w:p>
-      <w:pPr>
-        <w:pStyle w:val="ListParagraph"/>
-        <w:numPr>
-          <w:ilvl w:val="2"/>
-          <w:numId w:val="1"/>
-        </w:numPr>
-        <w:rPr>
-          <w:color w:val="A6A6A6" w:themeColor="background1" w:themeShade="A6"/>
-        </w:rPr>
-      </w:pPr>
-      <w:r>
-        <w:rPr>
-          <w:color w:val="A6A6A6" w:themeColor="background1" w:themeShade="A6"/>
-        </w:rPr>
+        <w:t>Các bẫy phải quay về vị trí cũ và có tác dụng trở lại sau khi đâm trúng Player</w:t>
+      </w:r>
+    </w:p>
+    <w:p>
+      <w:pPr>
+        <w:pStyle w:val="ListParagraph"/>
+        <w:numPr>
+          <w:ilvl w:val="1"/>
+          <w:numId w:val="1"/>
+        </w:numPr>
+        <w:rPr>
+          <w:color w:val="A6A6A6" w:themeColor="background1" w:themeShade="A6"/>
+        </w:rPr>
+      </w:pPr>
+      <w:r>
+        <w:rPr>
+          <w:color w:val="A6A6A6" w:themeColor="background1" w:themeShade="A6"/>
+        </w:rPr>
+        <w:t>1 số cái thôi</w:t>
+      </w:r>
+    </w:p>
+    <w:p>
+      <w:pPr>
+        <w:pStyle w:val="ListParagraph"/>
+        <w:numPr>
+          <w:ilvl w:val="2"/>
+          <w:numId w:val="1"/>
+        </w:numPr>
+        <w:rPr>
+          <w:color w:val="A6A6A6" w:themeColor="background1" w:themeShade="A6"/>
+        </w:rPr>
+      </w:pPr>
+      <w:r>
+        <w:rPr>
+          <w:color w:val="A6A6A6" w:themeColor="background1" w:themeShade="A6"/>
+        </w:rPr>
+        <w:t>Running Rock</w:t>
+      </w:r>
+    </w:p>
+    <w:p>
+      <w:pPr>
+        <w:pStyle w:val="ListParagraph"/>
+        <w:numPr>
+          <w:ilvl w:val="2"/>
+          <w:numId w:val="1"/>
+        </w:numPr>
+        <w:rPr>
+          <w:color w:val="A6A6A6" w:themeColor="background1" w:themeShade="A6"/>
+        </w:rPr>
+      </w:pPr>
+      <w:r>
+        <w:rPr>
+          <w:color w:val="A6A6A6" w:themeColor="background1" w:themeShade="A6"/>
+        </w:rPr>
+        <w:t>CeillingTrap</w:t>
+      </w:r>
+    </w:p>
+    <w:p/>
+    <w:p/>
+    <w:p/>
+    <w:p/>
+    <w:p/>
+    <w:p/>
+    <w:p/>
+    <w:p/>
+    <w:p/>
+    <w:p>
+      <w:pPr>
+        <w:pStyle w:val="Heading1"/>
+      </w:pPr>
+      <w:r>
         <w:lastRenderedPageBreak/>
-        <w:t xml:space="preserve">Movement bơi </w:t>
-      </w:r>
-    </w:p>
-    <w:p>
-      <w:pPr>
-        <w:pStyle w:val="ListParagraph"/>
-        <w:numPr>
-          <w:ilvl w:val="0"/>
-          <w:numId w:val="1"/>
-        </w:numPr>
-      </w:pPr>
-      <w:r>
-        <w:t>Kiên:</w:t>
-      </w:r>
-    </w:p>
-    <w:p>
-      <w:pPr>
-        <w:pStyle w:val="ListParagraph"/>
-        <w:numPr>
-          <w:ilvl w:val="1"/>
-          <w:numId w:val="1"/>
-        </w:numPr>
-      </w:pPr>
-      <w:r>
-        <w:t>Design nút cho Android</w:t>
-      </w:r>
-    </w:p>
-    <w:p>
-      <w:pPr>
-        <w:pStyle w:val="ListParagraph"/>
-        <w:numPr>
-          <w:ilvl w:val="1"/>
-          <w:numId w:val="1"/>
-        </w:numPr>
-        <w:rPr>
-          <w:color w:val="A6A6A6" w:themeColor="background1" w:themeShade="A6"/>
-        </w:rPr>
-      </w:pPr>
-      <w:r>
-        <w:rPr>
-          <w:color w:val="A6A6A6" w:themeColor="background1" w:themeShade="A6"/>
-        </w:rPr>
-        <w:t>Code chuyển Scene từ Level 1 sang Level 2:</w:t>
-      </w:r>
-    </w:p>
-    <w:p>
-      <w:pPr>
-        <w:pStyle w:val="ListParagraph"/>
-        <w:numPr>
-          <w:ilvl w:val="2"/>
-          <w:numId w:val="1"/>
-        </w:numPr>
-        <w:rPr>
-          <w:color w:val="A6A6A6" w:themeColor="background1" w:themeShade="A6"/>
-        </w:rPr>
-      </w:pPr>
-      <w:r>
-        <w:rPr>
-          <w:color w:val="A6A6A6" w:themeColor="background1" w:themeShade="A6"/>
-        </w:rPr>
-        <w:t xml:space="preserve">khi nhảy xuống sẽ có 1 gameobject ẩn detect collision </w:t>
-      </w:r>
-      <w:r>
-        <w:rPr>
-          <w:rFonts w:hint="eastAsia"/>
-          <w:color w:val="A6A6A6" w:themeColor="background1" w:themeShade="A6"/>
-        </w:rPr>
-        <w:t>→</w:t>
-      </w:r>
-      <w:r>
-        <w:rPr>
-          <w:rFonts w:hint="eastAsia"/>
-          <w:color w:val="A6A6A6" w:themeColor="background1" w:themeShade="A6"/>
-        </w:rPr>
-        <w:t xml:space="preserve"> </w:t>
-      </w:r>
-      <w:r>
-        <w:rPr>
-          <w:color w:val="A6A6A6" w:themeColor="background1" w:themeShade="A6"/>
-        </w:rPr>
-        <w:t>trong đó thì code chuyển sang Scene 2</w:t>
-      </w:r>
-    </w:p>
-    <w:p>
-      <w:pPr>
-        <w:pStyle w:val="ListParagraph"/>
-        <w:numPr>
-          <w:ilvl w:val="1"/>
-          <w:numId w:val="1"/>
-        </w:numPr>
-      </w:pPr>
-      <w:r>
-        <w:t>Design Sceen EndGame</w:t>
-      </w:r>
-    </w:p>
-    <w:p>
-      <w:pPr>
-        <w:pStyle w:val="ListParagraph"/>
-        <w:numPr>
-          <w:ilvl w:val="2"/>
-          <w:numId w:val="1"/>
-        </w:numPr>
-      </w:pPr>
-      <w:r>
-        <w:t>Khi đến GoToNextLevel ở Scene3 thì chuyển sang Scene này</w:t>
-      </w:r>
-    </w:p>
-    <w:p>
-      <w:pPr>
-        <w:pStyle w:val="ListParagraph"/>
-        <w:numPr>
-          <w:ilvl w:val="2"/>
-          <w:numId w:val="1"/>
-        </w:numPr>
-      </w:pPr>
-      <w:r>
-        <w:t>hiển thị thông báo đã kết thúc trò chơi</w:t>
-      </w:r>
-    </w:p>
-    <w:p>
-      <w:pPr>
-        <w:pStyle w:val="ListParagraph"/>
-        <w:numPr>
-          <w:ilvl w:val="2"/>
-          <w:numId w:val="1"/>
-        </w:numPr>
-      </w:pPr>
-      <w:r>
-        <w:t>Có nút quay lại GameMenu</w:t>
-      </w:r>
-    </w:p>
-    <w:p>
-      <w:pPr>
-        <w:pStyle w:val="ListParagraph"/>
-        <w:numPr>
-          <w:ilvl w:val="1"/>
-          <w:numId w:val="1"/>
-        </w:numPr>
-        <w:rPr>
-          <w:color w:val="A6A6A6" w:themeColor="background1" w:themeShade="A6"/>
-        </w:rPr>
-      </w:pPr>
-      <w:r>
-        <w:rPr>
-          <w:color w:val="A6A6A6" w:themeColor="background1" w:themeShade="A6"/>
-        </w:rPr>
-        <w:t>Thêm chỉ dẫn sang Level</w:t>
-      </w:r>
-    </w:p>
-    <w:p>
-      <w:pPr>
-        <w:pStyle w:val="ListParagraph"/>
-        <w:numPr>
-          <w:ilvl w:val="2"/>
-          <w:numId w:val="1"/>
-        </w:numPr>
-        <w:rPr>
-          <w:color w:val="A6A6A6" w:themeColor="background1" w:themeShade="A6"/>
-        </w:rPr>
-      </w:pPr>
-      <w:r>
-        <w:rPr>
-          <w:color w:val="A6A6A6" w:themeColor="background1" w:themeShade="A6"/>
-        </w:rPr>
-        <w:t>level 1</w:t>
-      </w:r>
-    </w:p>
-    <w:p>
-      <w:pPr>
-        <w:pStyle w:val="ListParagraph"/>
-        <w:numPr>
-          <w:ilvl w:val="2"/>
-          <w:numId w:val="1"/>
-        </w:numPr>
-        <w:rPr>
-          <w:color w:val="A6A6A6" w:themeColor="background1" w:themeShade="A6"/>
-        </w:rPr>
-      </w:pPr>
-      <w:r>
-        <w:rPr>
-          <w:color w:val="A6A6A6" w:themeColor="background1" w:themeShade="A6"/>
-        </w:rPr>
-        <w:t>level 2</w:t>
-      </w:r>
-    </w:p>
-    <w:p>
-      <w:pPr>
-        <w:pStyle w:val="ListParagraph"/>
-        <w:numPr>
-          <w:ilvl w:val="1"/>
-          <w:numId w:val="1"/>
-        </w:numPr>
-        <w:rPr>
-          <w:color w:val="A6A6A6" w:themeColor="background1" w:themeShade="A6"/>
-        </w:rPr>
-      </w:pPr>
-      <w:r>
-        <w:rPr>
-          <w:color w:val="A6A6A6" w:themeColor="background1" w:themeShade="A6"/>
-        </w:rPr>
-        <w:t>Code Select Level:</w:t>
-      </w:r>
-    </w:p>
-    <w:p>
-      <w:pPr>
-        <w:pStyle w:val="ListParagraph"/>
-        <w:numPr>
-          <w:ilvl w:val="2"/>
-          <w:numId w:val="1"/>
-        </w:numPr>
-        <w:rPr>
-          <w:color w:val="A6A6A6" w:themeColor="background1" w:themeShade="A6"/>
-        </w:rPr>
-      </w:pPr>
-      <w:r>
-        <w:rPr>
-          <w:color w:val="A6A6A6" w:themeColor="background1" w:themeShade="A6"/>
-        </w:rPr>
-        <w:t>Tạo thêm 1 Level nữa</w:t>
-      </w:r>
-    </w:p>
-    <w:p/>
-    <w:p>
-      <w:pPr>
-        <w:pStyle w:val="ListParagraph"/>
-        <w:numPr>
-          <w:ilvl w:val="0"/>
-          <w:numId w:val="1"/>
-        </w:numPr>
-      </w:pPr>
-      <w:r>
-        <w:t>Các bẫy phải quay về vị trí cũ và có tác dụng trở lại sau khi đâm trúng Player</w:t>
-      </w:r>
-    </w:p>
-    <w:p>
-      <w:pPr>
-        <w:pStyle w:val="ListParagraph"/>
-        <w:numPr>
-          <w:ilvl w:val="1"/>
-          <w:numId w:val="1"/>
-        </w:numPr>
-      </w:pPr>
-      <w:r>
-        <w:t>1 số cái thôi</w:t>
-      </w:r>
-    </w:p>
-    <w:p>
-      <w:pPr>
-        <w:pStyle w:val="ListParagraph"/>
-        <w:numPr>
-          <w:ilvl w:val="2"/>
-          <w:numId w:val="1"/>
-        </w:numPr>
-        <w:rPr>
-          <w:color w:val="A6A6A6" w:themeColor="background1" w:themeShade="A6"/>
-        </w:rPr>
-      </w:pPr>
-      <w:r>
-        <w:rPr>
-          <w:color w:val="A6A6A6" w:themeColor="background1" w:themeShade="A6"/>
-        </w:rPr>
-        <w:t>Running Rock</w:t>
-      </w:r>
-    </w:p>
-    <w:p>
-      <w:pPr>
-        <w:pStyle w:val="ListParagraph"/>
-        <w:numPr>
-          <w:ilvl w:val="2"/>
-          <w:numId w:val="1"/>
-        </w:numPr>
-        <w:rPr>
-          <w:color w:val="A6A6A6" w:themeColor="background1" w:themeShade="A6"/>
-        </w:rPr>
-      </w:pPr>
-      <w:r>
-        <w:rPr>
-          <w:color w:val="A6A6A6" w:themeColor="background1" w:themeShade="A6"/>
-        </w:rPr>
-        <w:t>CeillingTrap</w:t>
-      </w:r>
-    </w:p>
-    <w:p/>
-    <w:p/>
-    <w:p/>
-    <w:p/>
-    <w:p/>
-    <w:p/>
-    <w:p/>
-    <w:p/>
-    <w:p/>
-    <w:p>
-      <w:pPr>
-        <w:pStyle w:val="Heading1"/>
-      </w:pPr>
-      <w:r>
         <w:t>Later</w:t>
       </w:r>
     </w:p>

</xml_diff>

<commit_message>
(Level 2) add FallingFloor Trap
</commit_message>
<xml_diff>
--- a/Plan.docx
+++ b/Plan.docx
@@ -2130,8 +2130,14 @@
           <w:ilvl w:val="2"/>
           <w:numId w:val="1"/>
         </w:numPr>
-      </w:pPr>
-      <w:r>
+        <w:rPr>
+          <w:color w:val="A6A6A6" w:themeColor="background1" w:themeShade="A6"/>
+        </w:rPr>
+      </w:pPr>
+      <w:r>
+        <w:rPr>
+          <w:color w:val="A6A6A6" w:themeColor="background1" w:themeShade="A6"/>
+        </w:rPr>
         <w:t>RockRunning Trap</w:t>
       </w:r>
     </w:p>
@@ -2166,8 +2172,14 @@
           <w:ilvl w:val="3"/>
           <w:numId w:val="1"/>
         </w:numPr>
-      </w:pPr>
-      <w:r>
+        <w:rPr>
+          <w:color w:val="A6A6A6" w:themeColor="background1" w:themeShade="A6"/>
+        </w:rPr>
+      </w:pPr>
+      <w:r>
+        <w:rPr>
+          <w:color w:val="A6A6A6" w:themeColor="background1" w:themeShade="A6"/>
+        </w:rPr>
         <w:t>Add Srpite</w:t>
       </w:r>
     </w:p>
@@ -2406,8 +2418,14 @@
           <w:ilvl w:val="2"/>
           <w:numId w:val="1"/>
         </w:numPr>
-      </w:pPr>
-      <w:r>
+        <w:rPr>
+          <w:color w:val="A6A6A6" w:themeColor="background1" w:themeShade="A6"/>
+        </w:rPr>
+      </w:pPr>
+      <w:r>
+        <w:rPr>
+          <w:color w:val="A6A6A6" w:themeColor="background1" w:themeShade="A6"/>
+        </w:rPr>
         <w:t>hiển thị thông báo đã kết thúc trò chơi</w:t>
       </w:r>
     </w:p>
@@ -2418,8 +2436,14 @@
           <w:ilvl w:val="2"/>
           <w:numId w:val="1"/>
         </w:numPr>
-      </w:pPr>
-      <w:r>
+        <w:rPr>
+          <w:color w:val="A6A6A6" w:themeColor="background1" w:themeShade="A6"/>
+        </w:rPr>
+      </w:pPr>
+      <w:r>
+        <w:rPr>
+          <w:color w:val="A6A6A6" w:themeColor="background1" w:themeShade="A6"/>
+        </w:rPr>
         <w:t>Có nút quay lại GameMenu</w:t>
       </w:r>
     </w:p>

</xml_diff>

<commit_message>
Add Android Movement for Level2
</commit_message>
<xml_diff>
--- a/Plan.docx
+++ b/Plan.docx
@@ -2986,8 +2986,14 @@
           <w:ilvl w:val="1"/>
           <w:numId w:val="1"/>
         </w:numPr>
-      </w:pPr>
-      <w:r>
+        <w:rPr>
+          <w:color w:val="A6A6A6" w:themeColor="background1" w:themeShade="A6"/>
+        </w:rPr>
+      </w:pPr>
+      <w:r>
+        <w:rPr>
+          <w:color w:val="A6A6A6" w:themeColor="background1" w:themeShade="A6"/>
+        </w:rPr>
         <w:t>[Android] Fix Bug Jump ở Checkpoint</w:t>
       </w:r>
     </w:p>
@@ -2998,21 +3004,60 @@
           <w:ilvl w:val="2"/>
           <w:numId w:val="1"/>
         </w:numPr>
-      </w:pPr>
-      <w:r>
-        <w:t>Cách 1: (nếu như bây giờ) cho nhỏ collider của checkpoint lại (chỉ ở project Android thôi) để hạn chế bug</w:t>
-      </w:r>
-    </w:p>
-    <w:p>
-      <w:pPr>
-        <w:pStyle w:val="ListParagraph"/>
-        <w:numPr>
-          <w:ilvl w:val="2"/>
-          <w:numId w:val="1"/>
-        </w:numPr>
-      </w:pPr>
-      <w:r>
-        <w:t>Cách 2: Tìm hiểu làm theo Standard Asset</w:t>
+        <w:rPr>
+          <w:color w:val="A6A6A6" w:themeColor="background1" w:themeShade="A6"/>
+        </w:rPr>
+      </w:pPr>
+      <w:r>
+        <w:rPr>
+          <w:color w:val="A6A6A6" w:themeColor="background1" w:themeShade="A6"/>
+        </w:rPr>
+        <w:t>Cho nó 1 Layer khác để nó ko trùng với những Layer đc đánh dấu là “WhatIsGround” trong CharacterController</w:t>
+      </w:r>
+    </w:p>
+    <w:p>
+      <w:pPr>
+        <w:pStyle w:val="ListParagraph"/>
+        <w:numPr>
+          <w:ilvl w:val="2"/>
+          <w:numId w:val="1"/>
+        </w:numPr>
+      </w:pPr>
+      <w:r>
+        <w:t>Fix tương tự cho những GameObject ẩn khác (Detector)</w:t>
+      </w:r>
+    </w:p>
+    <w:p>
+      <w:pPr>
+        <w:pStyle w:val="ListParagraph"/>
+        <w:numPr>
+          <w:ilvl w:val="1"/>
+          <w:numId w:val="1"/>
+        </w:numPr>
+      </w:pPr>
+      <w:r>
+        <w:t>Làm Android Movement Scene 2</w:t>
+      </w:r>
+    </w:p>
+    <w:p>
+      <w:pPr>
+        <w:pStyle w:val="ListParagraph"/>
+        <w:numPr>
+          <w:ilvl w:val="1"/>
+          <w:numId w:val="1"/>
+        </w:numPr>
+      </w:pPr>
+      <w:r>
+        <w:t xml:space="preserve">Làm Android Movement </w:t>
+      </w:r>
+      <w:r>
+        <w:t>Scene 3</w:t>
+      </w:r>
+      <w:r>
+        <w:t xml:space="preserve">: </w:t>
+      </w:r>
+      <w:r>
+        <w:t>dùng Joystick để di chuyển</w:t>
       </w:r>
     </w:p>
     <w:p>
@@ -3043,12 +3088,66 @@
       <w:pPr>
         <w:pStyle w:val="ListParagraph"/>
         <w:numPr>
+          <w:ilvl w:val="2"/>
+          <w:numId w:val="1"/>
+        </w:numPr>
+      </w:pPr>
+      <w:r>
+        <w:t>trái / phải / nhảy</w:t>
+      </w:r>
+    </w:p>
+    <w:p>
+      <w:pPr>
+        <w:pStyle w:val="ListParagraph"/>
+        <w:numPr>
+          <w:ilvl w:val="2"/>
+          <w:numId w:val="1"/>
+        </w:numPr>
+      </w:pPr>
+      <w:r>
+        <w:t>nút thả</w:t>
+      </w:r>
+      <w:r>
+        <w:t xml:space="preserve"> bom</w:t>
+      </w:r>
+    </w:p>
+    <w:p>
+      <w:pPr>
+        <w:pStyle w:val="ListParagraph"/>
+        <w:numPr>
+          <w:ilvl w:val="1"/>
+          <w:numId w:val="1"/>
+        </w:numPr>
+      </w:pPr>
+      <w:r>
+        <w:t>Kiếm Icon mobile cho game</w:t>
+      </w:r>
+    </w:p>
+    <w:p>
+      <w:pPr>
+        <w:pStyle w:val="ListParagraph"/>
+        <w:numPr>
           <w:ilvl w:val="0"/>
           <w:numId w:val="1"/>
         </w:numPr>
       </w:pPr>
       <w:r>
         <w:t>Hà:</w:t>
+      </w:r>
+    </w:p>
+    <w:p>
+      <w:pPr>
+        <w:pStyle w:val="ListParagraph"/>
+        <w:numPr>
+          <w:ilvl w:val="1"/>
+          <w:numId w:val="1"/>
+        </w:numPr>
+      </w:pPr>
+      <w:r>
+        <w:t>Fix Underwater Movement</w:t>
+      </w:r>
+      <w:r>
+        <w:t xml:space="preserve"> [Android]</w:t>
       </w:r>
     </w:p>
     <w:p/>
@@ -3323,6 +3422,7 @@
         </w:numPr>
       </w:pPr>
       <w:r>
+        <w:lastRenderedPageBreak/>
         <w:t>Thêm Sound cho Game:</w:t>
       </w:r>
     </w:p>

</xml_diff>

<commit_message>
[Fix bug]: Get out of Map in CeillingTrap
</commit_message>
<xml_diff>
--- a/Plan.docx
+++ b/Plan.docx
@@ -4349,9 +4349,21 @@
           <w:ilvl w:val="2"/>
           <w:numId w:val="1"/>
         </w:numPr>
-      </w:pPr>
-      <w:r>
+        <w:rPr>
+          <w:color w:val="A6A6A6" w:themeColor="background1" w:themeShade="A6"/>
+        </w:rPr>
+      </w:pPr>
+      <w:r>
+        <w:rPr>
+          <w:color w:val="A6A6A6" w:themeColor="background1" w:themeShade="A6"/>
+        </w:rPr>
         <w:t>cho nút to hơn</w:t>
+      </w:r>
+      <w:r>
+        <w:rPr>
+          <w:color w:val="A6A6A6" w:themeColor="background1" w:themeShade="A6"/>
+        </w:rPr>
+        <w:t xml:space="preserve"> (Android)</w:t>
       </w:r>
     </w:p>
     <w:p>

</xml_diff>

<commit_message>
[Fix bug]: Jump too high
</commit_message>
<xml_diff>
--- a/Plan.docx
+++ b/Plan.docx
@@ -4385,8 +4385,14 @@
           <w:ilvl w:val="2"/>
           <w:numId w:val="1"/>
         </w:numPr>
-      </w:pPr>
-      <w:r>
+        <w:rPr>
+          <w:color w:val="A6A6A6" w:themeColor="background1" w:themeShade="A6"/>
+        </w:rPr>
+      </w:pPr>
+      <w:r>
+        <w:rPr>
+          <w:color w:val="A6A6A6" w:themeColor="background1" w:themeShade="A6"/>
+        </w:rPr>
         <w:t>bug đi xuyên map chỗ trần nhà sập</w:t>
       </w:r>
     </w:p>
@@ -4409,8 +4415,14 @@
           <w:ilvl w:val="2"/>
           <w:numId w:val="1"/>
         </w:numPr>
-      </w:pPr>
-      <w:r>
+        <w:rPr>
+          <w:color w:val="A6A6A6" w:themeColor="background1" w:themeShade="A6"/>
+        </w:rPr>
+      </w:pPr>
+      <w:r>
+        <w:rPr>
+          <w:color w:val="A6A6A6" w:themeColor="background1" w:themeShade="A6"/>
+        </w:rPr>
         <w:t>bug nhảy cao [PC]</w:t>
       </w:r>
     </w:p>
@@ -4421,9 +4433,33 @@
           <w:ilvl w:val="3"/>
           <w:numId w:val="1"/>
         </w:numPr>
-      </w:pPr>
-      <w:r>
+        <w:rPr>
+          <w:color w:val="FF0000"/>
+        </w:rPr>
+      </w:pPr>
+      <w:r>
+        <w:rPr>
+          <w:color w:val="FF0000"/>
+        </w:rPr>
         <w:t>bỏ nút Space là nhảy</w:t>
+      </w:r>
+    </w:p>
+    <w:p>
+      <w:pPr>
+        <w:pStyle w:val="ListParagraph"/>
+        <w:numPr>
+          <w:ilvl w:val="3"/>
+          <w:numId w:val="1"/>
+        </w:numPr>
+        <w:rPr>
+          <w:color w:val="A6A6A6" w:themeColor="background1" w:themeShade="A6"/>
+        </w:rPr>
+      </w:pPr>
+      <w:r>
+        <w:rPr>
+          <w:color w:val="A6A6A6" w:themeColor="background1" w:themeShade="A6"/>
+        </w:rPr>
+        <w:t>cho Checkpoint 1 Layer riêng</w:t>
       </w:r>
     </w:p>
     <w:p>

</xml_diff>

<commit_message>
[Fix bug]: Level 3 - Response in middle of map (1)
</commit_message>
<xml_diff>
--- a/Plan.docx
+++ b/Plan.docx
@@ -4382,6 +4382,30 @@
       <w:pPr>
         <w:pStyle w:val="ListParagraph"/>
         <w:numPr>
+          <w:ilvl w:val="3"/>
+          <w:numId w:val="1"/>
+        </w:numPr>
+      </w:pPr>
+      <w:r>
+        <w:rPr>
+          <w:rFonts w:hint="eastAsia"/>
+        </w:rPr>
+        <w:t>→</w:t>
+      </w:r>
+      <w:r>
+        <w:rPr>
+          <w:rFonts w:hint="eastAsia"/>
+        </w:rPr>
+        <w:t xml:space="preserve"> </w:t>
+      </w:r>
+      <w:r>
+        <w:t>write to File: số mạng hiện có</w:t>
+      </w:r>
+    </w:p>
+    <w:p>
+      <w:pPr>
+        <w:pStyle w:val="ListParagraph"/>
+        <w:numPr>
           <w:ilvl w:val="2"/>
           <w:numId w:val="1"/>
         </w:numPr>
@@ -4412,6 +4436,48 @@
       <w:pPr>
         <w:pStyle w:val="ListParagraph"/>
         <w:numPr>
+          <w:ilvl w:val="3"/>
+          <w:numId w:val="1"/>
+        </w:numPr>
+      </w:pPr>
+      <w:r>
+        <w:rPr>
+          <w:rFonts w:hint="eastAsia"/>
+        </w:rPr>
+        <w:t>→</w:t>
+      </w:r>
+      <w:r>
+        <w:t xml:space="preserve"> check: nếu trong file đang là checkpoint1 (position) thì disable nút continue:</w:t>
+      </w:r>
+    </w:p>
+    <w:p>
+      <w:pPr>
+        <w:pStyle w:val="ListParagraph"/>
+        <w:numPr>
+          <w:ilvl w:val="4"/>
+          <w:numId w:val="1"/>
+        </w:numPr>
+      </w:pPr>
+      <w:r>
+        <w:t>màu khác</w:t>
+      </w:r>
+    </w:p>
+    <w:p>
+      <w:pPr>
+        <w:pStyle w:val="ListParagraph"/>
+        <w:numPr>
+          <w:ilvl w:val="4"/>
+          <w:numId w:val="1"/>
+        </w:numPr>
+      </w:pPr>
+      <w:r>
+        <w:t>ko bấm dc</w:t>
+      </w:r>
+    </w:p>
+    <w:p>
+      <w:pPr>
+        <w:pStyle w:val="ListParagraph"/>
+        <w:numPr>
           <w:ilvl w:val="2"/>
           <w:numId w:val="1"/>
         </w:numPr>
@@ -4471,8 +4537,56 @@
         </w:numPr>
       </w:pPr>
       <w:r>
-        <w:t>bug hồi sinh giữa map (thỉnh thoảng bị)</w:t>
-      </w:r>
+        <w:t>bug hồi sinh giữa map</w:t>
+      </w:r>
+      <w:r>
+        <w:t xml:space="preserve"> (khi select level</w:t>
+      </w:r>
+      <w:r>
+        <w:t xml:space="preserve"> 3</w:t>
+      </w:r>
+      <w:r>
+        <w:t>)</w:t>
+      </w:r>
+      <w:r>
+        <w:t xml:space="preserve"> (Android)</w:t>
+      </w:r>
+    </w:p>
+    <w:p>
+      <w:pPr>
+        <w:pStyle w:val="ListParagraph"/>
+        <w:numPr>
+          <w:ilvl w:val="3"/>
+          <w:numId w:val="1"/>
+        </w:numPr>
+      </w:pPr>
+      <w:r>
+        <w:t>Sửa Collider cho cái Check Fake Background</w:t>
+      </w:r>
+    </w:p>
+    <w:p>
+      <w:pPr>
+        <w:pStyle w:val="ListParagraph"/>
+        <w:numPr>
+          <w:ilvl w:val="3"/>
+          <w:numId w:val="1"/>
+        </w:numPr>
+      </w:pPr>
+      <w:r>
+        <w:t>Sửa Write to File</w:t>
+      </w:r>
+      <w:r>
+        <w:t>:</w:t>
+      </w:r>
+    </w:p>
+    <w:p>
+      <w:pPr>
+        <w:pStyle w:val="ListParagraph"/>
+        <w:numPr>
+          <w:ilvl w:val="4"/>
+          <w:numId w:val="1"/>
+        </w:numPr>
+      </w:pPr>
     </w:p>
     <w:p/>
     <w:p>
@@ -4534,6 +4648,7 @@
         </w:numPr>
       </w:pPr>
       <w:r>
+        <w:lastRenderedPageBreak/>
         <w:t>cách thức thực hiện game</w:t>
       </w:r>
     </w:p>

</xml_diff>

<commit_message>
[Fix bug]: Level 3 - Respawn in middle of map (2)
</commit_message>
<xml_diff>
--- a/Plan.docx
+++ b/Plan.docx
@@ -4447,7 +4447,13 @@
         <w:t>→</w:t>
       </w:r>
       <w:r>
-        <w:t xml:space="preserve"> check: nếu trong file đang là checkpoint1 (position) thì disable nút continue:</w:t>
+        <w:t xml:space="preserve"> check: nếu </w:t>
+      </w:r>
+      <w:r>
+        <w:t xml:space="preserve">ko đọc đc File </w:t>
+      </w:r>
+      <w:r>
+        <w:t>thì disable nút continue:</w:t>
       </w:r>
     </w:p>
     <w:p>
@@ -4535,22 +4541,34 @@
           <w:ilvl w:val="2"/>
           <w:numId w:val="1"/>
         </w:numPr>
-      </w:pPr>
-      <w:r>
+        <w:rPr>
+          <w:color w:val="A6A6A6" w:themeColor="background1" w:themeShade="A6"/>
+        </w:rPr>
+      </w:pPr>
+      <w:r>
+        <w:rPr>
+          <w:color w:val="A6A6A6" w:themeColor="background1" w:themeShade="A6"/>
+        </w:rPr>
         <w:t>bug hồi sinh giữa map</w:t>
       </w:r>
       <w:r>
+        <w:rPr>
+          <w:color w:val="A6A6A6" w:themeColor="background1" w:themeShade="A6"/>
+        </w:rPr>
         <w:t xml:space="preserve"> (khi select level</w:t>
       </w:r>
       <w:r>
+        <w:rPr>
+          <w:color w:val="A6A6A6" w:themeColor="background1" w:themeShade="A6"/>
+        </w:rPr>
         <w:t xml:space="preserve"> 3</w:t>
       </w:r>
       <w:r>
+        <w:rPr>
+          <w:color w:val="A6A6A6" w:themeColor="background1" w:themeShade="A6"/>
+        </w:rPr>
         <w:t>)</w:t>
       </w:r>
-      <w:r>
-        <w:t xml:space="preserve"> (Android)</w:t>
-      </w:r>
     </w:p>
     <w:p>
       <w:pPr>
@@ -4559,8 +4577,14 @@
           <w:ilvl w:val="3"/>
           <w:numId w:val="1"/>
         </w:numPr>
-      </w:pPr>
-      <w:r>
+        <w:rPr>
+          <w:color w:val="A6A6A6" w:themeColor="background1" w:themeShade="A6"/>
+        </w:rPr>
+      </w:pPr>
+      <w:r>
+        <w:rPr>
+          <w:color w:val="A6A6A6" w:themeColor="background1" w:themeShade="A6"/>
+        </w:rPr>
         <w:t>Sửa Collider cho cái Check Fake Background</w:t>
       </w:r>
     </w:p>
@@ -4571,11 +4595,20 @@
           <w:ilvl w:val="3"/>
           <w:numId w:val="1"/>
         </w:numPr>
-      </w:pPr>
-      <w:r>
+        <w:rPr>
+          <w:color w:val="A6A6A6" w:themeColor="background1" w:themeShade="A6"/>
+        </w:rPr>
+      </w:pPr>
+      <w:r>
+        <w:rPr>
+          <w:color w:val="A6A6A6" w:themeColor="background1" w:themeShade="A6"/>
+        </w:rPr>
         <w:t>Sửa Write to File</w:t>
       </w:r>
       <w:r>
+        <w:rPr>
+          <w:color w:val="A6A6A6" w:themeColor="background1" w:themeShade="A6"/>
+        </w:rPr>
         <w:t>:</w:t>
       </w:r>
     </w:p>
@@ -4586,7 +4619,22 @@
           <w:ilvl w:val="4"/>
           <w:numId w:val="1"/>
         </w:numPr>
-      </w:pPr>
+        <w:rPr>
+          <w:color w:val="A6A6A6" w:themeColor="background1" w:themeShade="A6"/>
+        </w:rPr>
+      </w:pPr>
+      <w:r>
+        <w:rPr>
+          <w:color w:val="A6A6A6" w:themeColor="background1" w:themeShade="A6"/>
+        </w:rPr>
+        <w:t>khi Select Level thì xóa giá trị trong file</w:t>
+      </w:r>
+      <w:r>
+        <w:rPr>
+          <w:color w:val="A6A6A6" w:themeColor="background1" w:themeShade="A6"/>
+        </w:rPr>
+        <w:t xml:space="preserve"> (Scene 3)</w:t>
+      </w:r>
     </w:p>
     <w:p/>
     <w:p>
@@ -4648,19 +4696,19 @@
         </w:numPr>
       </w:pPr>
       <w:r>
+        <w:t>cách thức thực hiện game</w:t>
+      </w:r>
+    </w:p>
+    <w:p>
+      <w:pPr>
+        <w:pStyle w:val="ListParagraph"/>
+        <w:numPr>
+          <w:ilvl w:val="1"/>
+          <w:numId w:val="1"/>
+        </w:numPr>
+      </w:pPr>
+      <w:r>
         <w:lastRenderedPageBreak/>
-        <w:t>cách thức thực hiện game</w:t>
-      </w:r>
-    </w:p>
-    <w:p>
-      <w:pPr>
-        <w:pStyle w:val="ListParagraph"/>
-        <w:numPr>
-          <w:ilvl w:val="1"/>
-          <w:numId w:val="1"/>
-        </w:numPr>
-      </w:pPr>
-      <w:r>
         <w:t>lấy ý kiến của ai, test như nào...</w:t>
       </w:r>
     </w:p>

</xml_diff>

<commit_message>
[Fix bug]: Save Health data when Quit game
</commit_message>
<xml_diff>
--- a/Plan.docx
+++ b/Plan.docx
@@ -4373,8 +4373,14 @@
           <w:ilvl w:val="2"/>
           <w:numId w:val="1"/>
         </w:numPr>
-      </w:pPr>
-      <w:r>
+        <w:rPr>
+          <w:color w:val="A6A6A6" w:themeColor="background1" w:themeShade="A6"/>
+        </w:rPr>
+      </w:pPr>
+      <w:r>
+        <w:rPr>
+          <w:color w:val="A6A6A6" w:themeColor="background1" w:themeShade="A6"/>
+        </w:rPr>
         <w:t>bug thoát ra vào lại full mạng</w:t>
       </w:r>
     </w:p>
@@ -4385,21 +4391,105 @@
           <w:ilvl w:val="3"/>
           <w:numId w:val="1"/>
         </w:numPr>
-      </w:pPr>
+        <w:rPr>
+          <w:color w:val="A6A6A6" w:themeColor="background1" w:themeShade="A6"/>
+        </w:rPr>
+      </w:pPr>
+      <w:r>
+        <w:rPr>
+          <w:color w:val="A6A6A6" w:themeColor="background1" w:themeShade="A6"/>
+        </w:rPr>
+        <w:t>khi qua Checkpoint</w:t>
+      </w:r>
       <w:r>
         <w:rPr>
           <w:rFonts w:hint="eastAsia"/>
+          <w:color w:val="A6A6A6" w:themeColor="background1" w:themeShade="A6"/>
+        </w:rPr>
+        <w:t xml:space="preserve"> </w:t>
+      </w:r>
+      <w:r>
+        <w:rPr>
+          <w:rFonts w:hint="eastAsia"/>
+          <w:color w:val="A6A6A6" w:themeColor="background1" w:themeShade="A6"/>
         </w:rPr>
         <w:t>→</w:t>
       </w:r>
       <w:r>
         <w:rPr>
           <w:rFonts w:hint="eastAsia"/>
+          <w:color w:val="A6A6A6" w:themeColor="background1" w:themeShade="A6"/>
         </w:rPr>
         <w:t xml:space="preserve"> </w:t>
       </w:r>
       <w:r>
-        <w:t>write to File: số mạng hiện có</w:t>
+        <w:rPr>
+          <w:color w:val="A6A6A6" w:themeColor="background1" w:themeShade="A6"/>
+        </w:rPr>
+        <w:t>write to File</w:t>
+      </w:r>
+      <w:r>
+        <w:rPr>
+          <w:color w:val="A6A6A6" w:themeColor="background1" w:themeShade="A6"/>
+        </w:rPr>
+        <w:t xml:space="preserve"> cả</w:t>
+      </w:r>
+      <w:r>
+        <w:rPr>
+          <w:color w:val="A6A6A6" w:themeColor="background1" w:themeShade="A6"/>
+        </w:rPr>
+        <w:t xml:space="preserve"> số mạng hiện có</w:t>
+      </w:r>
+    </w:p>
+    <w:p>
+      <w:pPr>
+        <w:pStyle w:val="ListParagraph"/>
+        <w:numPr>
+          <w:ilvl w:val="3"/>
+          <w:numId w:val="1"/>
+        </w:numPr>
+        <w:rPr>
+          <w:color w:val="A6A6A6" w:themeColor="background1" w:themeShade="A6"/>
+        </w:rPr>
+      </w:pPr>
+      <w:r>
+        <w:rPr>
+          <w:color w:val="A6A6A6" w:themeColor="background1" w:themeShade="A6"/>
+        </w:rPr>
+        <w:t xml:space="preserve">khi vào Game </w:t>
+      </w:r>
+      <w:r>
+        <w:rPr>
+          <w:rFonts w:hint="eastAsia"/>
+          <w:color w:val="A6A6A6" w:themeColor="background1" w:themeShade="A6"/>
+        </w:rPr>
+        <w:t>→</w:t>
+      </w:r>
+      <w:r>
+        <w:rPr>
+          <w:color w:val="A6A6A6" w:themeColor="background1" w:themeShade="A6"/>
+        </w:rPr>
+        <w:t xml:space="preserve"> đọc từ File </w:t>
+      </w:r>
+      <w:r>
+        <w:rPr>
+          <w:rFonts w:hint="eastAsia"/>
+          <w:color w:val="A6A6A6" w:themeColor="background1" w:themeShade="A6"/>
+        </w:rPr>
+        <w:t>→</w:t>
+      </w:r>
+      <w:r>
+        <w:rPr>
+          <w:rFonts w:hint="eastAsia"/>
+          <w:color w:val="A6A6A6" w:themeColor="background1" w:themeShade="A6"/>
+        </w:rPr>
+        <w:t xml:space="preserve"> </w:t>
+      </w:r>
+      <w:r>
+        <w:rPr>
+          <w:color w:val="A6A6A6" w:themeColor="background1" w:themeShade="A6"/>
+        </w:rPr>
+        <w:t>update số mạng nếu có</w:t>
       </w:r>
     </w:p>
     <w:p>
@@ -4427,8 +4517,14 @@
           <w:ilvl w:val="2"/>
           <w:numId w:val="1"/>
         </w:numPr>
-      </w:pPr>
-      <w:r>
+        <w:rPr>
+          <w:color w:val="A6A6A6" w:themeColor="background1" w:themeShade="A6"/>
+        </w:rPr>
+      </w:pPr>
+      <w:r>
+        <w:rPr>
+          <w:color w:val="A6A6A6" w:themeColor="background1" w:themeShade="A6"/>
+        </w:rPr>
         <w:t>lúc mới vào game thừa nút continue</w:t>
       </w:r>
     </w:p>
@@ -4439,20 +4535,33 @@
           <w:ilvl w:val="3"/>
           <w:numId w:val="1"/>
         </w:numPr>
+        <w:rPr>
+          <w:color w:val="A6A6A6" w:themeColor="background1" w:themeShade="A6"/>
+        </w:rPr>
       </w:pPr>
       <w:r>
         <w:rPr>
           <w:rFonts w:hint="eastAsia"/>
+          <w:color w:val="A6A6A6" w:themeColor="background1" w:themeShade="A6"/>
         </w:rPr>
         <w:t>→</w:t>
       </w:r>
       <w:r>
+        <w:rPr>
+          <w:color w:val="A6A6A6" w:themeColor="background1" w:themeShade="A6"/>
+        </w:rPr>
         <w:t xml:space="preserve"> check: nếu </w:t>
       </w:r>
       <w:r>
+        <w:rPr>
+          <w:color w:val="A6A6A6" w:themeColor="background1" w:themeShade="A6"/>
+        </w:rPr>
         <w:t xml:space="preserve">ko đọc đc File </w:t>
       </w:r>
       <w:r>
+        <w:rPr>
+          <w:color w:val="A6A6A6" w:themeColor="background1" w:themeShade="A6"/>
+        </w:rPr>
         <w:t>thì disable nút continue:</w:t>
       </w:r>
     </w:p>
@@ -4463,8 +4572,14 @@
           <w:ilvl w:val="4"/>
           <w:numId w:val="1"/>
         </w:numPr>
-      </w:pPr>
-      <w:r>
+        <w:rPr>
+          <w:color w:val="A6A6A6" w:themeColor="background1" w:themeShade="A6"/>
+        </w:rPr>
+      </w:pPr>
+      <w:r>
+        <w:rPr>
+          <w:color w:val="A6A6A6" w:themeColor="background1" w:themeShade="A6"/>
+        </w:rPr>
         <w:t>màu khác</w:t>
       </w:r>
     </w:p>
@@ -4475,8 +4590,14 @@
           <w:ilvl w:val="4"/>
           <w:numId w:val="1"/>
         </w:numPr>
-      </w:pPr>
-      <w:r>
+        <w:rPr>
+          <w:color w:val="A6A6A6" w:themeColor="background1" w:themeShade="A6"/>
+        </w:rPr>
+      </w:pPr>
+      <w:r>
+        <w:rPr>
+          <w:color w:val="A6A6A6" w:themeColor="background1" w:themeShade="A6"/>
+        </w:rPr>
         <w:t>ko bấm dc</w:t>
       </w:r>
     </w:p>
@@ -4696,6 +4817,7 @@
         </w:numPr>
       </w:pPr>
       <w:r>
+        <w:lastRenderedPageBreak/>
         <w:t>cách thức thực hiện game</w:t>
       </w:r>
     </w:p>
@@ -4708,7 +4830,6 @@
         </w:numPr>
       </w:pPr>
       <w:r>
-        <w:lastRenderedPageBreak/>
         <w:t>lấy ý kiến của ai, test như nào...</w:t>
       </w:r>
     </w:p>

</xml_diff>